<commit_message>
Presentation Plan and Powerpoint
Script and two slide PowerPoint for the presentation on Thursday,
October 24, 2014
</commit_message>
<xml_diff>
--- a/PresentationPlanning.docx
+++ b/PresentationPlanning.docx
@@ -386,7 +386,7 @@
           <w:b w:val="1"/>
           <w:rtl w:val="0"/>
         </w:rPr>
-        <w:t xml:space="preserve">A: </w:t>
+        <w:t xml:space="preserve">A: Krishna</w:t>
       </w:r>
     </w:p>
     <w:p>
@@ -398,43 +398,63 @@
           <w:b w:val="1"/>
           <w:rtl w:val="0"/>
         </w:rPr>
-        <w:t xml:space="preserve">B:</w:t>
+        <w:t xml:space="preserve">B: Ihsan</w:t>
         <w:br w:type="textWrapping"/>
-        <w:t xml:space="preserve">C:</w:t>
+        <w:t xml:space="preserve">C: Pranav </w:t>
         <w:br w:type="textWrapping"/>
-        <w:t xml:space="preserve">D:</w:t>
-      </w:r>
-    </w:p>
-    <w:p>
-      <w:pPr>
-        <w:contextualSpacing w:val="0"/>
-      </w:pPr>
-      <w:r>
-        <w:rPr>
-          <w:rtl w:val="0"/>
-        </w:rPr>
-      </w:r>
-    </w:p>
-    <w:p>
-      <w:pPr>
-        <w:contextualSpacing w:val="0"/>
-      </w:pPr>
-      <w:r>
-        <w:rPr>
-          <w:rtl w:val="0"/>
-        </w:rPr>
-        <w:t xml:space="preserve">A: When was the last time you forgot, or too lazy to turn off your lights ? </w:t>
-      </w:r>
-    </w:p>
-    <w:p>
-      <w:pPr>
-        <w:contextualSpacing w:val="0"/>
-      </w:pPr>
-      <w:r>
-        <w:rPr>
-          <w:rtl w:val="0"/>
-        </w:rPr>
-        <w:t xml:space="preserve">B: Or, had to get to class really quickly, leaving no time to turn off all, or any of your electronics? </w:t>
+        <w:t xml:space="preserve">D:avid Kim</w:t>
+      </w:r>
+    </w:p>
+    <w:p>
+      <w:pPr>
+        <w:contextualSpacing w:val="0"/>
+      </w:pPr>
+      <w:r>
+        <w:rPr>
+          <w:rtl w:val="0"/>
+        </w:rPr>
+      </w:r>
+    </w:p>
+    <w:p>
+      <w:pPr>
+        <w:contextualSpacing w:val="0"/>
+      </w:pPr>
+      <w:r>
+        <w:rPr>
+          <w:rtl w:val="0"/>
+        </w:rPr>
+        <w:t xml:space="preserve">A: When was the last time you forgot to turn off your lights? </w:t>
+      </w:r>
+    </w:p>
+    <w:p>
+      <w:pPr>
+        <w:contextualSpacing w:val="0"/>
+      </w:pPr>
+      <w:r>
+        <w:rPr>
+          <w:rtl w:val="0"/>
+        </w:rPr>
+      </w:r>
+    </w:p>
+    <w:p>
+      <w:pPr>
+        <w:contextualSpacing w:val="0"/>
+      </w:pPr>
+      <w:r>
+        <w:rPr>
+          <w:rtl w:val="0"/>
+        </w:rPr>
+        <w:t xml:space="preserve">B: Or had to get to class quickly, leaving no time to turn off your electronics? </w:t>
+      </w:r>
+    </w:p>
+    <w:p>
+      <w:pPr>
+        <w:contextualSpacing w:val="0"/>
+      </w:pPr>
+      <w:r>
+        <w:rPr>
+          <w:rtl w:val="0"/>
+        </w:rPr>
       </w:r>
     </w:p>
     <w:p>
@@ -456,6 +476,16 @@
         <w:rPr>
           <w:rtl w:val="0"/>
         </w:rPr>
+      </w:r>
+    </w:p>
+    <w:p>
+      <w:pPr>
+        <w:contextualSpacing w:val="0"/>
+      </w:pPr>
+      <w:r>
+        <w:rPr>
+          <w:rtl w:val="0"/>
+        </w:rPr>
         <w:t xml:space="preserve">D: So we asked, why not develop something amazing? Why not make something that is green? Why not find out where you use up most of your energy? So, we created OutLite, a smartplug that incorporates all of this.</w:t>
       </w:r>
     </w:p>
@@ -488,7 +518,59 @@
         <w:rPr>
           <w:rtl w:val="0"/>
         </w:rPr>
-        <w:t xml:space="preserve">b: </w:t>
+      </w:r>
+    </w:p>
+    <w:p>
+      <w:pPr>
+        <w:contextualSpacing w:val="0"/>
+      </w:pPr>
+      <w:r>
+        <w:rPr>
+          <w:rtl w:val="0"/>
+        </w:rPr>
+        <w:t xml:space="preserve">B: By completely cutting off the electricity, you can additionally save on standby power usage, which approximately comprises 10% of your electricity bill.</w:t>
+      </w:r>
+    </w:p>
+    <w:p>
+      <w:pPr>
+        <w:contextualSpacing w:val="0"/>
+      </w:pPr>
+      <w:r>
+        <w:rPr>
+          <w:rtl w:val="0"/>
+        </w:rPr>
+      </w:r>
+    </w:p>
+    <w:p>
+      <w:pPr>
+        <w:contextualSpacing w:val="0"/>
+      </w:pPr>
+      <w:r>
+        <w:rPr>
+          <w:rtl w:val="0"/>
+        </w:rPr>
+        <w:t xml:space="preserve">C: So far, we have launched a beta program, where we are inviting potential customers to join us in testing the OutLite. You can sign up for the beta on facebook. We plan to call on our beta-testers to figure out how the smartplug will be used specifically, and to fine-tune the features currently in development.</w:t>
+      </w:r>
+    </w:p>
+    <w:p>
+      <w:pPr>
+        <w:contextualSpacing w:val="0"/>
+      </w:pPr>
+      <w:r>
+        <w:rPr>
+          <w:rtl w:val="0"/>
+        </w:rPr>
+      </w:r>
+    </w:p>
+    <w:p>
+      <w:pPr>
+        <w:contextualSpacing w:val="0"/>
+      </w:pPr>
+      <w:r>
+        <w:rPr>
+          <w:rtl w:val="0"/>
+        </w:rPr>
+        <w:t xml:space="preserve">D: We are currently researching and developing the prototype using the SparkCore, a wi-fi development platform. After we successfully develop the prototype, we will design our smartplug’s enclosure with SolidWorks, incorporate bluetooth technology for a lower price and a smaller carbon footprint. Thank you for listening, and turn down for Watt!</w:t>
       </w:r>
     </w:p>
     <w:sectPr>

</xml_diff>